<commit_message>
Text mit Editor, Versuch 3
</commit_message>
<xml_diff>
--- a/Word_Test.docx
+++ b/Word_Test.docx
@@ -19,9 +19,13 @@
       </w:r>
     </w:p>
     <w:p>
+      <w:r>
+        <w:t>Version 3</w:t>
+      </w:r>
       <w:bookmarkStart w:id="0" w:name="_GoBack"/>
       <w:bookmarkEnd w:id="0"/>
     </w:p>
+    <w:p/>
     <w:sectPr>
       <w:headerReference w:type="even" r:id="rId6"/>
       <w:headerReference w:type="default" r:id="rId7"/>
@@ -79,11 +83,21 @@
     <w:pPr>
       <w:pStyle w:val="Fuzeile"/>
     </w:pPr>
-    <w:fldSimple w:instr=" DOCPROPERTY sodocoClasLang \* MERGEFORMAT ">
-      <w:r>
-        <w:t>Frei verwendbar</w:t>
-      </w:r>
-    </w:fldSimple>
+    <w:r>
+      <w:fldChar w:fldCharType="begin"/>
+    </w:r>
+    <w:r>
+      <w:instrText xml:space="preserve"> DOCPROPERTY sodocoClasLang \* MERGEFORMAT </w:instrText>
+    </w:r>
+    <w:r>
+      <w:fldChar w:fldCharType="separate"/>
+    </w:r>
+    <w:r>
+      <w:t>Frei verwendbar</w:t>
+    </w:r>
+    <w:r>
+      <w:fldChar w:fldCharType="end"/>
+    </w:r>
   </w:p>
 </w:ftr>
 </file>

</xml_diff>